<commit_message>
Update Will's Torts B Study Notes.docx
Add highlights to text
</commit_message>
<xml_diff>
--- a/Will's Torts B Study Notes.docx
+++ b/Will's Torts B Study Notes.docx
@@ -1,6 +1,6 @@
 
 <file path=word/document.xml><?xml version="1.0" encoding="utf-8"?>
-<w:document xmlns:wpc="http://schemas.microsoft.com/office/word/2010/wordprocessingCanvas" xmlns:mc="http://schemas.openxmlformats.org/markup-compatibility/2006" xmlns:o="urn:schemas-microsoft-com:office:office" xmlns:r="http://schemas.openxmlformats.org/officeDocument/2006/relationships" xmlns:m="http://schemas.openxmlformats.org/officeDocument/2006/math" xmlns:v="urn:schemas-microsoft-com:vml" xmlns:wp14="http://schemas.microsoft.com/office/word/2010/wordprocessingDrawing" xmlns:wp="http://schemas.openxmlformats.org/drawingml/2006/wordprocessingDrawing" xmlns:w10="urn:schemas-microsoft-com:office:word" xmlns:w="http://schemas.openxmlformats.org/wordprocessingml/2006/main" xmlns:w14="http://schemas.microsoft.com/office/word/2010/wordml" xmlns:w15="http://schemas.microsoft.com/office/word/2012/wordml" xmlns:wpg="http://schemas.microsoft.com/office/word/2010/wordprocessingGroup" xmlns:wpi="http://schemas.microsoft.com/office/word/2010/wordprocessingInk" xmlns:wne="http://schemas.microsoft.com/office/word/2006/wordml" xmlns:wps="http://schemas.microsoft.com/office/word/2010/wordprocessingShape" mc:Ignorable="w14 w15 wp14">
+<w:document xmlns:wpc="http://schemas.microsoft.com/office/word/2010/wordprocessingCanvas" xmlns:cx="http://schemas.microsoft.com/office/drawing/2014/chartex" xmlns:cx1="http://schemas.microsoft.com/office/drawing/2015/9/8/chartex" xmlns:cx2="http://schemas.microsoft.com/office/drawing/2015/10/21/chartex" xmlns:cx3="http://schemas.microsoft.com/office/drawing/2016/5/9/chartex" xmlns:cx4="http://schemas.microsoft.com/office/drawing/2016/5/10/chartex" xmlns:cx5="http://schemas.microsoft.com/office/drawing/2016/5/11/chartex" xmlns:cx6="http://schemas.microsoft.com/office/drawing/2016/5/12/chartex" xmlns:cx7="http://schemas.microsoft.com/office/drawing/2016/5/13/chartex" xmlns:cx8="http://schemas.microsoft.com/office/drawing/2016/5/14/chartex" xmlns:mc="http://schemas.openxmlformats.org/markup-compatibility/2006" xmlns:aink="http://schemas.microsoft.com/office/drawing/2016/ink" xmlns:am3d="http://schemas.microsoft.com/office/drawing/2017/model3d" xmlns:o="urn:schemas-microsoft-com:office:office" xmlns:r="http://schemas.openxmlformats.org/officeDocument/2006/relationships" xmlns:m="http://schemas.openxmlformats.org/officeDocument/2006/math" xmlns:v="urn:schemas-microsoft-com:vml" xmlns:wp14="http://schemas.microsoft.com/office/word/2010/wordprocessingDrawing" xmlns:wp="http://schemas.openxmlformats.org/drawingml/2006/wordprocessingDrawing" xmlns:w10="urn:schemas-microsoft-com:office:word" xmlns:w="http://schemas.openxmlformats.org/wordprocessingml/2006/main" xmlns:w14="http://schemas.microsoft.com/office/word/2010/wordml" xmlns:w15="http://schemas.microsoft.com/office/word/2012/wordml" xmlns:w16cex="http://schemas.microsoft.com/office/word/2018/wordml/cex" xmlns:w16cid="http://schemas.microsoft.com/office/word/2016/wordml/cid" xmlns:w16="http://schemas.microsoft.com/office/word/2018/wordml" xmlns:w16sdtdh="http://schemas.microsoft.com/office/word/2020/wordml/sdtdatahash" xmlns:w16se="http://schemas.microsoft.com/office/word/2015/wordml/symex" xmlns:wpg="http://schemas.microsoft.com/office/word/2010/wordprocessingGroup" xmlns:wpi="http://schemas.microsoft.com/office/word/2010/wordprocessingInk" xmlns:wne="http://schemas.microsoft.com/office/word/2006/wordml" xmlns:wps="http://schemas.microsoft.com/office/word/2010/wordprocessingShape" mc:Ignorable="w14 w15 w16se w16cid w16 w16cex w16sdtdh wp14">
   <w:body>
     <w:p>
       <w:pPr>
@@ -17,7 +17,16 @@
     </w:p>
     <w:p>
       <w:r>
-        <w:t xml:space="preserve">The most common relationship to give rise to vicarious liability is employer and employee: </w:t>
+        <w:t xml:space="preserve">The most common relationship to give rise to vicarious liability is </w:t>
+      </w:r>
+      <w:r>
+        <w:rPr>
+          <w:highlight w:val="yellow"/>
+        </w:rPr>
+        <w:t>employer and employee</w:t>
+      </w:r>
+      <w:r>
+        <w:t xml:space="preserve">: </w:t>
       </w:r>
       <w:r>
         <w:rPr>
@@ -60,7 +69,13 @@
         </w:numPr>
       </w:pPr>
       <w:r>
-        <w:t xml:space="preserve">Control test: </w:t>
+        <w:rPr>
+          <w:highlight w:val="yellow"/>
+        </w:rPr>
+        <w:t>Control test</w:t>
+      </w:r>
+      <w:r>
+        <w:t xml:space="preserve">: </w:t>
       </w:r>
       <w:proofErr w:type="spellStart"/>
       <w:r>
@@ -79,8 +94,6 @@
       <w:r>
         <w:t xml:space="preserve">  (traditional)</w:t>
       </w:r>
-      <w:bookmarkStart w:id="0" w:name="_GoBack"/>
-      <w:bookmarkEnd w:id="0"/>
     </w:p>
     <w:p>
       <w:pPr>
@@ -90,22 +103,28 @@
           <w:numId w:val="25"/>
         </w:numPr>
       </w:pPr>
-      <w:r>
-        <w:t xml:space="preserve">Organisation test: </w:t>
-      </w:r>
       <w:proofErr w:type="spellStart"/>
+      <w:r>
+        <w:rPr>
+          <w:highlight w:val="yellow"/>
+        </w:rPr>
+        <w:t>Organisation</w:t>
+      </w:r>
+      <w:proofErr w:type="spellEnd"/>
+      <w:r>
+        <w:rPr>
+          <w:highlight w:val="yellow"/>
+        </w:rPr>
+        <w:t xml:space="preserve"> test</w:t>
+      </w:r>
+      <w:r>
+        <w:t xml:space="preserve">: </w:t>
+      </w:r>
       <w:r>
         <w:rPr>
           <w:i/>
         </w:rPr>
-        <w:t>Albrighton</w:t>
-      </w:r>
-      <w:proofErr w:type="spellEnd"/>
-      <w:r>
-        <w:rPr>
-          <w:i/>
-        </w:rPr>
-        <w:t xml:space="preserve"> v Royal Prince Albert Hospital</w:t>
+        <w:t>Albrighton v Royal Prince Albert Hospital</w:t>
       </w:r>
       <w:r>
         <w:t xml:space="preserve">  (traditional)</w:t>
@@ -120,7 +139,13 @@
         </w:numPr>
       </w:pPr>
       <w:r>
-        <w:t xml:space="preserve">Multi-facet test: </w:t>
+        <w:rPr>
+          <w:highlight w:val="yellow"/>
+        </w:rPr>
+        <w:t>Multi-facet test</w:t>
+      </w:r>
+      <w:r>
+        <w:t xml:space="preserve">: </w:t>
       </w:r>
       <w:r>
         <w:rPr>
@@ -409,14 +434,12 @@
       <w:r>
         <w:t xml:space="preserve">Intentional: </w:t>
       </w:r>
-      <w:proofErr w:type="spellStart"/>
       <w:r>
         <w:rPr>
           <w:i/>
         </w:rPr>
         <w:t>Lepore</w:t>
       </w:r>
-      <w:proofErr w:type="spellEnd"/>
     </w:p>
     <w:p>
       <w:pPr>
@@ -443,14 +466,12 @@
       <w:r>
         <w:t xml:space="preserve"> it is based on reasonable care: </w:t>
       </w:r>
-      <w:proofErr w:type="spellStart"/>
       <w:r>
         <w:rPr>
           <w:i/>
         </w:rPr>
         <w:t>Lepore</w:t>
       </w:r>
-      <w:proofErr w:type="spellEnd"/>
     </w:p>
     <w:p>
       <w:r>
@@ -459,19 +480,11 @@
       <w:r>
         <w:t xml:space="preserve"> to negligence actions: </w:t>
       </w:r>
-      <w:proofErr w:type="spellStart"/>
       <w:r>
         <w:rPr>
           <w:i/>
         </w:rPr>
-        <w:t>Lepore</w:t>
-      </w:r>
-      <w:proofErr w:type="spellEnd"/>
-      <w:r>
-        <w:rPr>
-          <w:i/>
-        </w:rPr>
-        <w:t>.</w:t>
+        <w:t>Lepore.</w:t>
       </w:r>
     </w:p>
     <w:p>
@@ -595,19 +608,11 @@
       <w:r>
         <w:t xml:space="preserve">: </w:t>
       </w:r>
-      <w:proofErr w:type="spellStart"/>
       <w:r>
         <w:rPr>
           <w:i/>
         </w:rPr>
-        <w:t>Burnie</w:t>
-      </w:r>
-      <w:proofErr w:type="spellEnd"/>
-      <w:r>
-        <w:rPr>
-          <w:i/>
-        </w:rPr>
-        <w:t xml:space="preserve"> Port Authority v General Jones Pty Ltd</w:t>
+        <w:t>Burnie Port Authority v General Jones Pty Ltd</w:t>
       </w:r>
     </w:p>
     <w:p>
@@ -632,14 +637,12 @@
       <w:r>
         <w:t xml:space="preserve">Road authorities to road users: </w:t>
       </w:r>
-      <w:proofErr w:type="spellStart"/>
       <w:r>
         <w:rPr>
           <w:i/>
         </w:rPr>
         <w:t>Leichhardt</w:t>
       </w:r>
-      <w:proofErr w:type="spellEnd"/>
     </w:p>
     <w:p>
       <w:pPr>
@@ -677,7 +680,6 @@
         </w:rPr>
         <w:t xml:space="preserve">Categories are not closed, but there is a reluctance to extend categories: </w:t>
       </w:r>
-      <w:proofErr w:type="spellStart"/>
       <w:r>
         <w:rPr>
           <w:b/>
@@ -685,7 +687,6 @@
         </w:rPr>
         <w:t>Leichhardt</w:t>
       </w:r>
-      <w:proofErr w:type="spellEnd"/>
     </w:p>
     <w:p>
       <w:r>
@@ -901,14 +902,12 @@
       <w:r>
         <w:t xml:space="preserve">is a non-delegable duty, was it (test from </w:t>
       </w:r>
-      <w:proofErr w:type="spellStart"/>
       <w:r>
         <w:rPr>
           <w:i/>
         </w:rPr>
         <w:t>Lepore</w:t>
       </w:r>
-      <w:proofErr w:type="spellEnd"/>
       <w:r>
         <w:t>):</w:t>
       </w:r>
@@ -1345,10 +1344,7 @@
         <w:pStyle w:val="Heading1"/>
       </w:pPr>
       <w:r>
-        <w:t xml:space="preserve">Negligent/Fraudulent Misrepresentation </w:t>
-      </w:r>
-      <w:r>
-        <w:t>Pure Economic Loss</w:t>
+        <w:t>Negligent/Fraudulent Misrepresentation Pure Economic Loss</w:t>
       </w:r>
     </w:p>
     <w:p/>
@@ -1382,7 +1378,7 @@
 </file>
 
 <file path=word/endnotes.xml><?xml version="1.0" encoding="utf-8"?>
-<w:endnotes xmlns:wpc="http://schemas.microsoft.com/office/word/2010/wordprocessingCanvas" xmlns:mc="http://schemas.openxmlformats.org/markup-compatibility/2006" xmlns:o="urn:schemas-microsoft-com:office:office" xmlns:r="http://schemas.openxmlformats.org/officeDocument/2006/relationships" xmlns:m="http://schemas.openxmlformats.org/officeDocument/2006/math" xmlns:v="urn:schemas-microsoft-com:vml" xmlns:wp14="http://schemas.microsoft.com/office/word/2010/wordprocessingDrawing" xmlns:wp="http://schemas.openxmlformats.org/drawingml/2006/wordprocessingDrawing" xmlns:w10="urn:schemas-microsoft-com:office:word" xmlns:w="http://schemas.openxmlformats.org/wordprocessingml/2006/main" xmlns:w14="http://schemas.microsoft.com/office/word/2010/wordml" xmlns:w15="http://schemas.microsoft.com/office/word/2012/wordml" xmlns:wpg="http://schemas.microsoft.com/office/word/2010/wordprocessingGroup" xmlns:wpi="http://schemas.microsoft.com/office/word/2010/wordprocessingInk" xmlns:wne="http://schemas.microsoft.com/office/word/2006/wordml" xmlns:wps="http://schemas.microsoft.com/office/word/2010/wordprocessingShape" mc:Ignorable="w14 w15 wp14">
+<w:endnotes xmlns:wpc="http://schemas.microsoft.com/office/word/2010/wordprocessingCanvas" xmlns:cx="http://schemas.microsoft.com/office/drawing/2014/chartex" xmlns:cx1="http://schemas.microsoft.com/office/drawing/2015/9/8/chartex" xmlns:cx2="http://schemas.microsoft.com/office/drawing/2015/10/21/chartex" xmlns:cx3="http://schemas.microsoft.com/office/drawing/2016/5/9/chartex" xmlns:cx4="http://schemas.microsoft.com/office/drawing/2016/5/10/chartex" xmlns:cx5="http://schemas.microsoft.com/office/drawing/2016/5/11/chartex" xmlns:cx6="http://schemas.microsoft.com/office/drawing/2016/5/12/chartex" xmlns:cx7="http://schemas.microsoft.com/office/drawing/2016/5/13/chartex" xmlns:cx8="http://schemas.microsoft.com/office/drawing/2016/5/14/chartex" xmlns:mc="http://schemas.openxmlformats.org/markup-compatibility/2006" xmlns:aink="http://schemas.microsoft.com/office/drawing/2016/ink" xmlns:am3d="http://schemas.microsoft.com/office/drawing/2017/model3d" xmlns:o="urn:schemas-microsoft-com:office:office" xmlns:r="http://schemas.openxmlformats.org/officeDocument/2006/relationships" xmlns:m="http://schemas.openxmlformats.org/officeDocument/2006/math" xmlns:v="urn:schemas-microsoft-com:vml" xmlns:wp14="http://schemas.microsoft.com/office/word/2010/wordprocessingDrawing" xmlns:wp="http://schemas.openxmlformats.org/drawingml/2006/wordprocessingDrawing" xmlns:w10="urn:schemas-microsoft-com:office:word" xmlns:w="http://schemas.openxmlformats.org/wordprocessingml/2006/main" xmlns:w14="http://schemas.microsoft.com/office/word/2010/wordml" xmlns:w15="http://schemas.microsoft.com/office/word/2012/wordml" xmlns:w16cex="http://schemas.microsoft.com/office/word/2018/wordml/cex" xmlns:w16cid="http://schemas.microsoft.com/office/word/2016/wordml/cid" xmlns:w16="http://schemas.microsoft.com/office/word/2018/wordml" xmlns:w16sdtdh="http://schemas.microsoft.com/office/word/2020/wordml/sdtdatahash" xmlns:w16se="http://schemas.microsoft.com/office/word/2015/wordml/symex" xmlns:wpg="http://schemas.microsoft.com/office/word/2010/wordprocessingGroup" xmlns:wpi="http://schemas.microsoft.com/office/word/2010/wordprocessingInk" xmlns:wne="http://schemas.microsoft.com/office/word/2006/wordml" xmlns:wps="http://schemas.microsoft.com/office/word/2010/wordprocessingShape" mc:Ignorable="w14 w15 w16se w16cid w16 w16cex w16sdtdh wp14">
   <w:endnote w:type="separator" w:id="-1">
     <w:p>
       <w:pPr>
@@ -1407,7 +1403,7 @@
 </file>
 
 <file path=word/footer1.xml><?xml version="1.0" encoding="utf-8"?>
-<w:ftr xmlns:wpc="http://schemas.microsoft.com/office/word/2010/wordprocessingCanvas" xmlns:mc="http://schemas.openxmlformats.org/markup-compatibility/2006" xmlns:o="urn:schemas-microsoft-com:office:office" xmlns:r="http://schemas.openxmlformats.org/officeDocument/2006/relationships" xmlns:m="http://schemas.openxmlformats.org/officeDocument/2006/math" xmlns:v="urn:schemas-microsoft-com:vml" xmlns:wp14="http://schemas.microsoft.com/office/word/2010/wordprocessingDrawing" xmlns:wp="http://schemas.openxmlformats.org/drawingml/2006/wordprocessingDrawing" xmlns:w10="urn:schemas-microsoft-com:office:word" xmlns:w="http://schemas.openxmlformats.org/wordprocessingml/2006/main" xmlns:w14="http://schemas.microsoft.com/office/word/2010/wordml" xmlns:w15="http://schemas.microsoft.com/office/word/2012/wordml" xmlns:wpg="http://schemas.microsoft.com/office/word/2010/wordprocessingGroup" xmlns:wpi="http://schemas.microsoft.com/office/word/2010/wordprocessingInk" xmlns:wne="http://schemas.microsoft.com/office/word/2006/wordml" xmlns:wps="http://schemas.microsoft.com/office/word/2010/wordprocessingShape" mc:Ignorable="w14 w15 wp14">
+<w:ftr xmlns:wpc="http://schemas.microsoft.com/office/word/2010/wordprocessingCanvas" xmlns:cx="http://schemas.microsoft.com/office/drawing/2014/chartex" xmlns:cx1="http://schemas.microsoft.com/office/drawing/2015/9/8/chartex" xmlns:cx2="http://schemas.microsoft.com/office/drawing/2015/10/21/chartex" xmlns:cx3="http://schemas.microsoft.com/office/drawing/2016/5/9/chartex" xmlns:cx4="http://schemas.microsoft.com/office/drawing/2016/5/10/chartex" xmlns:cx5="http://schemas.microsoft.com/office/drawing/2016/5/11/chartex" xmlns:cx6="http://schemas.microsoft.com/office/drawing/2016/5/12/chartex" xmlns:cx7="http://schemas.microsoft.com/office/drawing/2016/5/13/chartex" xmlns:cx8="http://schemas.microsoft.com/office/drawing/2016/5/14/chartex" xmlns:mc="http://schemas.openxmlformats.org/markup-compatibility/2006" xmlns:aink="http://schemas.microsoft.com/office/drawing/2016/ink" xmlns:am3d="http://schemas.microsoft.com/office/drawing/2017/model3d" xmlns:o="urn:schemas-microsoft-com:office:office" xmlns:r="http://schemas.openxmlformats.org/officeDocument/2006/relationships" xmlns:m="http://schemas.openxmlformats.org/officeDocument/2006/math" xmlns:v="urn:schemas-microsoft-com:vml" xmlns:wp14="http://schemas.microsoft.com/office/word/2010/wordprocessingDrawing" xmlns:wp="http://schemas.openxmlformats.org/drawingml/2006/wordprocessingDrawing" xmlns:w10="urn:schemas-microsoft-com:office:word" xmlns:w="http://schemas.openxmlformats.org/wordprocessingml/2006/main" xmlns:w14="http://schemas.microsoft.com/office/word/2010/wordml" xmlns:w15="http://schemas.microsoft.com/office/word/2012/wordml" xmlns:w16cex="http://schemas.microsoft.com/office/word/2018/wordml/cex" xmlns:w16cid="http://schemas.microsoft.com/office/word/2016/wordml/cid" xmlns:w16="http://schemas.microsoft.com/office/word/2018/wordml" xmlns:w16sdtdh="http://schemas.microsoft.com/office/word/2020/wordml/sdtdatahash" xmlns:w16se="http://schemas.microsoft.com/office/word/2015/wordml/symex" xmlns:wpg="http://schemas.microsoft.com/office/word/2010/wordprocessingGroup" xmlns:wpi="http://schemas.microsoft.com/office/word/2010/wordprocessingInk" xmlns:wne="http://schemas.microsoft.com/office/word/2006/wordml" xmlns:wps="http://schemas.microsoft.com/office/word/2010/wordprocessingShape" mc:Ignorable="w14 w15 w16se w16cid w16 w16cex w16sdtdh wp14">
   <w:p>
     <w:pPr>
       <w:pStyle w:val="Footer"/>
@@ -1431,7 +1427,7 @@
 </file>
 
 <file path=word/footnotes.xml><?xml version="1.0" encoding="utf-8"?>
-<w:footnotes xmlns:wpc="http://schemas.microsoft.com/office/word/2010/wordprocessingCanvas" xmlns:mc="http://schemas.openxmlformats.org/markup-compatibility/2006" xmlns:o="urn:schemas-microsoft-com:office:office" xmlns:r="http://schemas.openxmlformats.org/officeDocument/2006/relationships" xmlns:m="http://schemas.openxmlformats.org/officeDocument/2006/math" xmlns:v="urn:schemas-microsoft-com:vml" xmlns:wp14="http://schemas.microsoft.com/office/word/2010/wordprocessingDrawing" xmlns:wp="http://schemas.openxmlformats.org/drawingml/2006/wordprocessingDrawing" xmlns:w10="urn:schemas-microsoft-com:office:word" xmlns:w="http://schemas.openxmlformats.org/wordprocessingml/2006/main" xmlns:w14="http://schemas.microsoft.com/office/word/2010/wordml" xmlns:w15="http://schemas.microsoft.com/office/word/2012/wordml" xmlns:wpg="http://schemas.microsoft.com/office/word/2010/wordprocessingGroup" xmlns:wpi="http://schemas.microsoft.com/office/word/2010/wordprocessingInk" xmlns:wne="http://schemas.microsoft.com/office/word/2006/wordml" xmlns:wps="http://schemas.microsoft.com/office/word/2010/wordprocessingShape" mc:Ignorable="w14 w15 wp14">
+<w:footnotes xmlns:wpc="http://schemas.microsoft.com/office/word/2010/wordprocessingCanvas" xmlns:cx="http://schemas.microsoft.com/office/drawing/2014/chartex" xmlns:cx1="http://schemas.microsoft.com/office/drawing/2015/9/8/chartex" xmlns:cx2="http://schemas.microsoft.com/office/drawing/2015/10/21/chartex" xmlns:cx3="http://schemas.microsoft.com/office/drawing/2016/5/9/chartex" xmlns:cx4="http://schemas.microsoft.com/office/drawing/2016/5/10/chartex" xmlns:cx5="http://schemas.microsoft.com/office/drawing/2016/5/11/chartex" xmlns:cx6="http://schemas.microsoft.com/office/drawing/2016/5/12/chartex" xmlns:cx7="http://schemas.microsoft.com/office/drawing/2016/5/13/chartex" xmlns:cx8="http://schemas.microsoft.com/office/drawing/2016/5/14/chartex" xmlns:mc="http://schemas.openxmlformats.org/markup-compatibility/2006" xmlns:aink="http://schemas.microsoft.com/office/drawing/2016/ink" xmlns:am3d="http://schemas.microsoft.com/office/drawing/2017/model3d" xmlns:o="urn:schemas-microsoft-com:office:office" xmlns:r="http://schemas.openxmlformats.org/officeDocument/2006/relationships" xmlns:m="http://schemas.openxmlformats.org/officeDocument/2006/math" xmlns:v="urn:schemas-microsoft-com:vml" xmlns:wp14="http://schemas.microsoft.com/office/word/2010/wordprocessingDrawing" xmlns:wp="http://schemas.openxmlformats.org/drawingml/2006/wordprocessingDrawing" xmlns:w10="urn:schemas-microsoft-com:office:word" xmlns:w="http://schemas.openxmlformats.org/wordprocessingml/2006/main" xmlns:w14="http://schemas.microsoft.com/office/word/2010/wordml" xmlns:w15="http://schemas.microsoft.com/office/word/2012/wordml" xmlns:w16cex="http://schemas.microsoft.com/office/word/2018/wordml/cex" xmlns:w16cid="http://schemas.microsoft.com/office/word/2016/wordml/cid" xmlns:w16="http://schemas.microsoft.com/office/word/2018/wordml" xmlns:w16sdtdh="http://schemas.microsoft.com/office/word/2020/wordml/sdtdatahash" xmlns:w16se="http://schemas.microsoft.com/office/word/2015/wordml/symex" xmlns:wpg="http://schemas.microsoft.com/office/word/2010/wordprocessingGroup" xmlns:wpi="http://schemas.microsoft.com/office/word/2010/wordprocessingInk" xmlns:wne="http://schemas.microsoft.com/office/word/2006/wordml" xmlns:wps="http://schemas.microsoft.com/office/word/2010/wordprocessingShape" mc:Ignorable="w14 w15 w16se w16cid w16 w16cex w16sdtdh wp14">
   <w:footnote w:type="separator" w:id="-1">
     <w:p>
       <w:pPr>
@@ -1456,7 +1452,7 @@
 </file>
 
 <file path=word/header1.xml><?xml version="1.0" encoding="utf-8"?>
-<w:hdr xmlns:wpc="http://schemas.microsoft.com/office/word/2010/wordprocessingCanvas" xmlns:mc="http://schemas.openxmlformats.org/markup-compatibility/2006" xmlns:o="urn:schemas-microsoft-com:office:office" xmlns:r="http://schemas.openxmlformats.org/officeDocument/2006/relationships" xmlns:m="http://schemas.openxmlformats.org/officeDocument/2006/math" xmlns:v="urn:schemas-microsoft-com:vml" xmlns:wp14="http://schemas.microsoft.com/office/word/2010/wordprocessingDrawing" xmlns:wp="http://schemas.openxmlformats.org/drawingml/2006/wordprocessingDrawing" xmlns:w10="urn:schemas-microsoft-com:office:word" xmlns:w="http://schemas.openxmlformats.org/wordprocessingml/2006/main" xmlns:w14="http://schemas.microsoft.com/office/word/2010/wordml" xmlns:w15="http://schemas.microsoft.com/office/word/2012/wordml" xmlns:wpg="http://schemas.microsoft.com/office/word/2010/wordprocessingGroup" xmlns:wpi="http://schemas.microsoft.com/office/word/2010/wordprocessingInk" xmlns:wne="http://schemas.microsoft.com/office/word/2006/wordml" xmlns:wps="http://schemas.microsoft.com/office/word/2010/wordprocessingShape" mc:Ignorable="w14 w15 wp14">
+<w:hdr xmlns:wpc="http://schemas.microsoft.com/office/word/2010/wordprocessingCanvas" xmlns:cx="http://schemas.microsoft.com/office/drawing/2014/chartex" xmlns:cx1="http://schemas.microsoft.com/office/drawing/2015/9/8/chartex" xmlns:cx2="http://schemas.microsoft.com/office/drawing/2015/10/21/chartex" xmlns:cx3="http://schemas.microsoft.com/office/drawing/2016/5/9/chartex" xmlns:cx4="http://schemas.microsoft.com/office/drawing/2016/5/10/chartex" xmlns:cx5="http://schemas.microsoft.com/office/drawing/2016/5/11/chartex" xmlns:cx6="http://schemas.microsoft.com/office/drawing/2016/5/12/chartex" xmlns:cx7="http://schemas.microsoft.com/office/drawing/2016/5/13/chartex" xmlns:cx8="http://schemas.microsoft.com/office/drawing/2016/5/14/chartex" xmlns:mc="http://schemas.openxmlformats.org/markup-compatibility/2006" xmlns:aink="http://schemas.microsoft.com/office/drawing/2016/ink" xmlns:am3d="http://schemas.microsoft.com/office/drawing/2017/model3d" xmlns:o="urn:schemas-microsoft-com:office:office" xmlns:r="http://schemas.openxmlformats.org/officeDocument/2006/relationships" xmlns:m="http://schemas.openxmlformats.org/officeDocument/2006/math" xmlns:v="urn:schemas-microsoft-com:vml" xmlns:wp14="http://schemas.microsoft.com/office/word/2010/wordprocessingDrawing" xmlns:wp="http://schemas.openxmlformats.org/drawingml/2006/wordprocessingDrawing" xmlns:w10="urn:schemas-microsoft-com:office:word" xmlns:w="http://schemas.openxmlformats.org/wordprocessingml/2006/main" xmlns:w14="http://schemas.microsoft.com/office/word/2010/wordml" xmlns:w15="http://schemas.microsoft.com/office/word/2012/wordml" xmlns:w16cex="http://schemas.microsoft.com/office/word/2018/wordml/cex" xmlns:w16cid="http://schemas.microsoft.com/office/word/2016/wordml/cid" xmlns:w16="http://schemas.microsoft.com/office/word/2018/wordml" xmlns:w16sdtdh="http://schemas.microsoft.com/office/word/2020/wordml/sdtdatahash" xmlns:w16se="http://schemas.microsoft.com/office/word/2015/wordml/symex" xmlns:wpg="http://schemas.microsoft.com/office/word/2010/wordprocessingGroup" xmlns:wpi="http://schemas.microsoft.com/office/word/2010/wordprocessingInk" xmlns:wne="http://schemas.microsoft.com/office/word/2006/wordml" xmlns:wps="http://schemas.microsoft.com/office/word/2010/wordprocessingShape" mc:Ignorable="w14 w15 w16se w16cid w16 w16cex w16sdtdh wp14">
   <w:p>
     <w:pPr>
       <w:pStyle w:val="Header"/>
@@ -1492,8 +1488,8 @@
 </file>
 
 <file path=word/numbering.xml><?xml version="1.0" encoding="utf-8"?>
-<w:numbering xmlns:wpc="http://schemas.microsoft.com/office/word/2010/wordprocessingCanvas" xmlns:mc="http://schemas.openxmlformats.org/markup-compatibility/2006" xmlns:o="urn:schemas-microsoft-com:office:office" xmlns:r="http://schemas.openxmlformats.org/officeDocument/2006/relationships" xmlns:m="http://schemas.openxmlformats.org/officeDocument/2006/math" xmlns:v="urn:schemas-microsoft-com:vml" xmlns:wp14="http://schemas.microsoft.com/office/word/2010/wordprocessingDrawing" xmlns:wp="http://schemas.openxmlformats.org/drawingml/2006/wordprocessingDrawing" xmlns:w10="urn:schemas-microsoft-com:office:word" xmlns:w="http://schemas.openxmlformats.org/wordprocessingml/2006/main" xmlns:w14="http://schemas.microsoft.com/office/word/2010/wordml" xmlns:w15="http://schemas.microsoft.com/office/word/2012/wordml" xmlns:wpg="http://schemas.microsoft.com/office/word/2010/wordprocessingGroup" xmlns:wpi="http://schemas.microsoft.com/office/word/2010/wordprocessingInk" xmlns:wne="http://schemas.microsoft.com/office/word/2006/wordml" xmlns:wps="http://schemas.microsoft.com/office/word/2010/wordprocessingShape" mc:Ignorable="w14 w15 wp14">
-  <w:abstractNum w:abstractNumId="0">
+<w:numbering xmlns:wpc="http://schemas.microsoft.com/office/word/2010/wordprocessingCanvas" xmlns:cx="http://schemas.microsoft.com/office/drawing/2014/chartex" xmlns:cx1="http://schemas.microsoft.com/office/drawing/2015/9/8/chartex" xmlns:cx2="http://schemas.microsoft.com/office/drawing/2015/10/21/chartex" xmlns:cx3="http://schemas.microsoft.com/office/drawing/2016/5/9/chartex" xmlns:cx4="http://schemas.microsoft.com/office/drawing/2016/5/10/chartex" xmlns:cx5="http://schemas.microsoft.com/office/drawing/2016/5/11/chartex" xmlns:cx6="http://schemas.microsoft.com/office/drawing/2016/5/12/chartex" xmlns:cx7="http://schemas.microsoft.com/office/drawing/2016/5/13/chartex" xmlns:cx8="http://schemas.microsoft.com/office/drawing/2016/5/14/chartex" xmlns:mc="http://schemas.openxmlformats.org/markup-compatibility/2006" xmlns:aink="http://schemas.microsoft.com/office/drawing/2016/ink" xmlns:am3d="http://schemas.microsoft.com/office/drawing/2017/model3d" xmlns:o="urn:schemas-microsoft-com:office:office" xmlns:r="http://schemas.openxmlformats.org/officeDocument/2006/relationships" xmlns:m="http://schemas.openxmlformats.org/officeDocument/2006/math" xmlns:v="urn:schemas-microsoft-com:vml" xmlns:wp14="http://schemas.microsoft.com/office/word/2010/wordprocessingDrawing" xmlns:wp="http://schemas.openxmlformats.org/drawingml/2006/wordprocessingDrawing" xmlns:w10="urn:schemas-microsoft-com:office:word" xmlns:w="http://schemas.openxmlformats.org/wordprocessingml/2006/main" xmlns:w14="http://schemas.microsoft.com/office/word/2010/wordml" xmlns:w15="http://schemas.microsoft.com/office/word/2012/wordml" xmlns:w16cex="http://schemas.microsoft.com/office/word/2018/wordml/cex" xmlns:w16cid="http://schemas.microsoft.com/office/word/2016/wordml/cid" xmlns:w16="http://schemas.microsoft.com/office/word/2018/wordml" xmlns:w16sdtdh="http://schemas.microsoft.com/office/word/2020/wordml/sdtdatahash" xmlns:w16se="http://schemas.microsoft.com/office/word/2015/wordml/symex" xmlns:wpg="http://schemas.microsoft.com/office/word/2010/wordprocessingGroup" xmlns:wpi="http://schemas.microsoft.com/office/word/2010/wordprocessingInk" xmlns:wne="http://schemas.microsoft.com/office/word/2006/wordml" xmlns:wps="http://schemas.microsoft.com/office/word/2010/wordprocessingShape" mc:Ignorable="w14 w15 w16se w16cid w16 w16cex w16sdtdh wp14">
+  <w:abstractNum w:abstractNumId="0" w15:restartNumberingAfterBreak="0">
     <w:nsid w:val="002F2ED6"/>
     <w:multiLevelType w:val="hybridMultilevel"/>
     <w:tmpl w:val="55BEEE46"/>
@@ -1585,7 +1581,7 @@
       </w:pPr>
     </w:lvl>
   </w:abstractNum>
-  <w:abstractNum w:abstractNumId="1">
+  <w:abstractNum w:abstractNumId="1" w15:restartNumberingAfterBreak="0">
     <w:nsid w:val="02146943"/>
     <w:multiLevelType w:val="hybridMultilevel"/>
     <w:tmpl w:val="11ECDE6E"/>
@@ -1698,7 +1694,7 @@
       </w:rPr>
     </w:lvl>
   </w:abstractNum>
-  <w:abstractNum w:abstractNumId="2">
+  <w:abstractNum w:abstractNumId="2" w15:restartNumberingAfterBreak="0">
     <w:nsid w:val="08AB3935"/>
     <w:multiLevelType w:val="hybridMultilevel"/>
     <w:tmpl w:val="E2103C3C"/>
@@ -1811,7 +1807,7 @@
       </w:rPr>
     </w:lvl>
   </w:abstractNum>
-  <w:abstractNum w:abstractNumId="3">
+  <w:abstractNum w:abstractNumId="3" w15:restartNumberingAfterBreak="0">
     <w:nsid w:val="0A6C158F"/>
     <w:multiLevelType w:val="hybridMultilevel"/>
     <w:tmpl w:val="9DA2FFEA"/>
@@ -1924,7 +1920,7 @@
       </w:rPr>
     </w:lvl>
   </w:abstractNum>
-  <w:abstractNum w:abstractNumId="4">
+  <w:abstractNum w:abstractNumId="4" w15:restartNumberingAfterBreak="0">
     <w:nsid w:val="10A41C17"/>
     <w:multiLevelType w:val="hybridMultilevel"/>
     <w:tmpl w:val="C58C3128"/>
@@ -2013,7 +2009,7 @@
       </w:pPr>
     </w:lvl>
   </w:abstractNum>
-  <w:abstractNum w:abstractNumId="5">
+  <w:abstractNum w:abstractNumId="5" w15:restartNumberingAfterBreak="0">
     <w:nsid w:val="12EC2112"/>
     <w:multiLevelType w:val="hybridMultilevel"/>
     <w:tmpl w:val="CF50DC2C"/>
@@ -2126,7 +2122,7 @@
       </w:rPr>
     </w:lvl>
   </w:abstractNum>
-  <w:abstractNum w:abstractNumId="6">
+  <w:abstractNum w:abstractNumId="6" w15:restartNumberingAfterBreak="0">
     <w:nsid w:val="1482775B"/>
     <w:multiLevelType w:val="multilevel"/>
     <w:tmpl w:val="FC22530C"/>
@@ -2224,7 +2220,7 @@
       </w:pPr>
     </w:lvl>
   </w:abstractNum>
-  <w:abstractNum w:abstractNumId="7">
+  <w:abstractNum w:abstractNumId="7" w15:restartNumberingAfterBreak="0">
     <w:nsid w:val="1573117F"/>
     <w:multiLevelType w:val="hybridMultilevel"/>
     <w:tmpl w:val="E67839C6"/>
@@ -2337,7 +2333,7 @@
       </w:rPr>
     </w:lvl>
   </w:abstractNum>
-  <w:abstractNum w:abstractNumId="8">
+  <w:abstractNum w:abstractNumId="8" w15:restartNumberingAfterBreak="0">
     <w:nsid w:val="16365B15"/>
     <w:multiLevelType w:val="hybridMultilevel"/>
     <w:tmpl w:val="B82E56D2"/>
@@ -2426,7 +2422,7 @@
       </w:pPr>
     </w:lvl>
   </w:abstractNum>
-  <w:abstractNum w:abstractNumId="9">
+  <w:abstractNum w:abstractNumId="9" w15:restartNumberingAfterBreak="0">
     <w:nsid w:val="18F3450B"/>
     <w:multiLevelType w:val="hybridMultilevel"/>
     <w:tmpl w:val="0CCEA412"/>
@@ -2512,7 +2508,7 @@
       </w:pPr>
     </w:lvl>
   </w:abstractNum>
-  <w:abstractNum w:abstractNumId="10">
+  <w:abstractNum w:abstractNumId="10" w15:restartNumberingAfterBreak="0">
     <w:nsid w:val="2CD23C57"/>
     <w:multiLevelType w:val="hybridMultilevel"/>
     <w:tmpl w:val="17E626F4"/>
@@ -2625,7 +2621,7 @@
       </w:rPr>
     </w:lvl>
   </w:abstractNum>
-  <w:abstractNum w:abstractNumId="11">
+  <w:abstractNum w:abstractNumId="11" w15:restartNumberingAfterBreak="0">
     <w:nsid w:val="2E29102B"/>
     <w:multiLevelType w:val="hybridMultilevel"/>
     <w:tmpl w:val="2030288A"/>
@@ -2737,7 +2733,7 @@
       </w:rPr>
     </w:lvl>
   </w:abstractNum>
-  <w:abstractNum w:abstractNumId="12">
+  <w:abstractNum w:abstractNumId="12" w15:restartNumberingAfterBreak="0">
     <w:nsid w:val="2E72786B"/>
     <w:multiLevelType w:val="hybridMultilevel"/>
     <w:tmpl w:val="D52CB290"/>
@@ -2850,7 +2846,7 @@
       </w:rPr>
     </w:lvl>
   </w:abstractNum>
-  <w:abstractNum w:abstractNumId="13">
+  <w:abstractNum w:abstractNumId="13" w15:restartNumberingAfterBreak="0">
     <w:nsid w:val="2EF52616"/>
     <w:multiLevelType w:val="hybridMultilevel"/>
     <w:tmpl w:val="CD3ACDEA"/>
@@ -2963,7 +2959,7 @@
       </w:rPr>
     </w:lvl>
   </w:abstractNum>
-  <w:abstractNum w:abstractNumId="14">
+  <w:abstractNum w:abstractNumId="14" w15:restartNumberingAfterBreak="0">
     <w:nsid w:val="30FD11A8"/>
     <w:multiLevelType w:val="hybridMultilevel"/>
     <w:tmpl w:val="0F6E3750"/>
@@ -3076,7 +3072,7 @@
       </w:rPr>
     </w:lvl>
   </w:abstractNum>
-  <w:abstractNum w:abstractNumId="15">
+  <w:abstractNum w:abstractNumId="15" w15:restartNumberingAfterBreak="0">
     <w:nsid w:val="3E6C6325"/>
     <w:multiLevelType w:val="hybridMultilevel"/>
     <w:tmpl w:val="C220FBE2"/>
@@ -3188,7 +3184,7 @@
       </w:rPr>
     </w:lvl>
   </w:abstractNum>
-  <w:abstractNum w:abstractNumId="16">
+  <w:abstractNum w:abstractNumId="16" w15:restartNumberingAfterBreak="0">
     <w:nsid w:val="3EBE3684"/>
     <w:multiLevelType w:val="hybridMultilevel"/>
     <w:tmpl w:val="471E99CC"/>
@@ -3301,7 +3297,7 @@
       </w:rPr>
     </w:lvl>
   </w:abstractNum>
-  <w:abstractNum w:abstractNumId="17">
+  <w:abstractNum w:abstractNumId="17" w15:restartNumberingAfterBreak="0">
     <w:nsid w:val="46032FCF"/>
     <w:multiLevelType w:val="hybridMultilevel"/>
     <w:tmpl w:val="8E26C926"/>
@@ -3387,7 +3383,7 @@
       </w:pPr>
     </w:lvl>
   </w:abstractNum>
-  <w:abstractNum w:abstractNumId="18">
+  <w:abstractNum w:abstractNumId="18" w15:restartNumberingAfterBreak="0">
     <w:nsid w:val="4DFD1B38"/>
     <w:multiLevelType w:val="hybridMultilevel"/>
     <w:tmpl w:val="EF4E4D3E"/>
@@ -3500,7 +3496,7 @@
       </w:rPr>
     </w:lvl>
   </w:abstractNum>
-  <w:abstractNum w:abstractNumId="19">
+  <w:abstractNum w:abstractNumId="19" w15:restartNumberingAfterBreak="0">
     <w:nsid w:val="4E486797"/>
     <w:multiLevelType w:val="hybridMultilevel"/>
     <w:tmpl w:val="B41050C2"/>
@@ -3613,7 +3609,7 @@
       </w:rPr>
     </w:lvl>
   </w:abstractNum>
-  <w:abstractNum w:abstractNumId="20">
+  <w:abstractNum w:abstractNumId="20" w15:restartNumberingAfterBreak="0">
     <w:nsid w:val="556B2875"/>
     <w:multiLevelType w:val="hybridMultilevel"/>
     <w:tmpl w:val="75D4ADD8"/>
@@ -3702,7 +3698,7 @@
       </w:pPr>
     </w:lvl>
   </w:abstractNum>
-  <w:abstractNum w:abstractNumId="21">
+  <w:abstractNum w:abstractNumId="21" w15:restartNumberingAfterBreak="0">
     <w:nsid w:val="588831AD"/>
     <w:multiLevelType w:val="hybridMultilevel"/>
     <w:tmpl w:val="C58C3128"/>
@@ -3791,7 +3787,7 @@
       </w:pPr>
     </w:lvl>
   </w:abstractNum>
-  <w:abstractNum w:abstractNumId="22">
+  <w:abstractNum w:abstractNumId="22" w15:restartNumberingAfterBreak="0">
     <w:nsid w:val="597E7D66"/>
     <w:multiLevelType w:val="hybridMultilevel"/>
     <w:tmpl w:val="82022A7A"/>
@@ -3904,7 +3900,7 @@
       </w:rPr>
     </w:lvl>
   </w:abstractNum>
-  <w:abstractNum w:abstractNumId="23">
+  <w:abstractNum w:abstractNumId="23" w15:restartNumberingAfterBreak="0">
     <w:nsid w:val="6DFF1272"/>
     <w:multiLevelType w:val="hybridMultilevel"/>
     <w:tmpl w:val="8CC25FC2"/>
@@ -4017,7 +4013,7 @@
       </w:rPr>
     </w:lvl>
   </w:abstractNum>
-  <w:abstractNum w:abstractNumId="24">
+  <w:abstractNum w:abstractNumId="24" w15:restartNumberingAfterBreak="0">
     <w:nsid w:val="6E015DD2"/>
     <w:multiLevelType w:val="hybridMultilevel"/>
     <w:tmpl w:val="FC5ACD16"/>
@@ -4130,7 +4126,7 @@
       </w:rPr>
     </w:lvl>
   </w:abstractNum>
-  <w:abstractNum w:abstractNumId="25">
+  <w:abstractNum w:abstractNumId="25" w15:restartNumberingAfterBreak="0">
     <w:nsid w:val="739D1BC4"/>
     <w:multiLevelType w:val="hybridMultilevel"/>
     <w:tmpl w:val="0CCEA412"/>
@@ -4216,7 +4212,7 @@
       </w:pPr>
     </w:lvl>
   </w:abstractNum>
-  <w:abstractNum w:abstractNumId="26">
+  <w:abstractNum w:abstractNumId="26" w15:restartNumberingAfterBreak="0">
     <w:nsid w:val="74A819CA"/>
     <w:multiLevelType w:val="hybridMultilevel"/>
     <w:tmpl w:val="09624BB4"/>
@@ -4329,7 +4325,7 @@
       </w:rPr>
     </w:lvl>
   </w:abstractNum>
-  <w:abstractNum w:abstractNumId="27">
+  <w:abstractNum w:abstractNumId="27" w15:restartNumberingAfterBreak="0">
     <w:nsid w:val="7BDA3A9F"/>
     <w:multiLevelType w:val="hybridMultilevel"/>
     <w:tmpl w:val="2F9AB22A"/>
@@ -4510,7 +4506,7 @@
 </file>
 
 <file path=word/styles.xml><?xml version="1.0" encoding="utf-8"?>
-<w:styles xmlns:mc="http://schemas.openxmlformats.org/markup-compatibility/2006" xmlns:r="http://schemas.openxmlformats.org/officeDocument/2006/relationships" xmlns:w="http://schemas.openxmlformats.org/wordprocessingml/2006/main" xmlns:w14="http://schemas.microsoft.com/office/word/2010/wordml" xmlns:w15="http://schemas.microsoft.com/office/word/2012/wordml" mc:Ignorable="w14 w15">
+<w:styles xmlns:mc="http://schemas.openxmlformats.org/markup-compatibility/2006" xmlns:r="http://schemas.openxmlformats.org/officeDocument/2006/relationships" xmlns:w="http://schemas.openxmlformats.org/wordprocessingml/2006/main" xmlns:w14="http://schemas.microsoft.com/office/word/2010/wordml" xmlns:w15="http://schemas.microsoft.com/office/word/2012/wordml" xmlns:w16cex="http://schemas.microsoft.com/office/word/2018/wordml/cex" xmlns:w16cid="http://schemas.microsoft.com/office/word/2016/wordml/cid" xmlns:w16="http://schemas.microsoft.com/office/word/2018/wordml" xmlns:w16sdtdh="http://schemas.microsoft.com/office/word/2020/wordml/sdtdatahash" xmlns:w16se="http://schemas.microsoft.com/office/word/2015/wordml/symex" mc:Ignorable="w14 w15 w16se w16cid w16 w16cex w16sdtdh">
   <w:docDefaults>
     <w:rPrDefault>
       <w:rPr>
@@ -4526,7 +4522,7 @@
       </w:pPr>
     </w:pPrDefault>
   </w:docDefaults>
-  <w:latentStyles w:defLockedState="0" w:defUIPriority="99" w:defSemiHidden="0" w:defUnhideWhenUsed="0" w:defQFormat="0" w:count="371">
+  <w:latentStyles w:defLockedState="0" w:defUIPriority="99" w:defSemiHidden="0" w:defUnhideWhenUsed="0" w:defQFormat="0" w:count="376">
     <w:lsdException w:name="Normal" w:uiPriority="0" w:qFormat="1"/>
     <w:lsdException w:name="heading 1" w:uiPriority="9" w:qFormat="1"/>
     <w:lsdException w:name="heading 2" w:semiHidden="1" w:uiPriority="9" w:unhideWhenUsed="1" w:qFormat="1"/>
@@ -4632,7 +4628,6 @@
     <w:lsdException w:name="HTML Sample" w:semiHidden="1" w:unhideWhenUsed="1"/>
     <w:lsdException w:name="HTML Typewriter" w:semiHidden="1" w:unhideWhenUsed="1"/>
     <w:lsdException w:name="HTML Variable" w:semiHidden="1" w:unhideWhenUsed="1"/>
-    <w:lsdException w:name="Normal Table" w:semiHidden="1" w:unhideWhenUsed="1"/>
     <w:lsdException w:name="annotation subject" w:semiHidden="1" w:unhideWhenUsed="1"/>
     <w:lsdException w:name="No List" w:semiHidden="1" w:unhideWhenUsed="1"/>
     <w:lsdException w:name="Outline List 1" w:semiHidden="1" w:unhideWhenUsed="1"/>
@@ -4675,11 +4670,8 @@
     <w:lsdException w:name="Table Contemporary" w:semiHidden="1" w:unhideWhenUsed="1"/>
     <w:lsdException w:name="Table Elegant" w:semiHidden="1" w:unhideWhenUsed="1"/>
     <w:lsdException w:name="Table Professional" w:semiHidden="1" w:unhideWhenUsed="1"/>
-    <w:lsdException w:name="Table Subtle 1" w:semiHidden="1" w:unhideWhenUsed="1"/>
     <w:lsdException w:name="Table Subtle 2" w:semiHidden="1" w:unhideWhenUsed="1"/>
     <w:lsdException w:name="Table Web 1" w:semiHidden="1" w:unhideWhenUsed="1"/>
-    <w:lsdException w:name="Table Web 2" w:semiHidden="1" w:unhideWhenUsed="1"/>
-    <w:lsdException w:name="Table Web 3" w:semiHidden="1" w:unhideWhenUsed="1"/>
     <w:lsdException w:name="Balloon Text" w:semiHidden="1" w:unhideWhenUsed="1"/>
     <w:lsdException w:name="Table Grid" w:uiPriority="39"/>
     <w:lsdException w:name="Table Theme" w:semiHidden="1" w:unhideWhenUsed="1"/>
@@ -4898,6 +4890,11 @@
     <w:lsdException w:name="List Table 5 Dark Accent 6" w:uiPriority="50"/>
     <w:lsdException w:name="List Table 6 Colorful Accent 6" w:uiPriority="51"/>
     <w:lsdException w:name="List Table 7 Colorful Accent 6" w:uiPriority="52"/>
+    <w:lsdException w:name="Mention" w:semiHidden="1" w:unhideWhenUsed="1"/>
+    <w:lsdException w:name="Smart Hyperlink" w:semiHidden="1" w:unhideWhenUsed="1"/>
+    <w:lsdException w:name="Hashtag" w:semiHidden="1" w:unhideWhenUsed="1"/>
+    <w:lsdException w:name="Unresolved Mention" w:semiHidden="1" w:unhideWhenUsed="1"/>
+    <w:lsdException w:name="Smart Link" w:semiHidden="1" w:unhideWhenUsed="1"/>
   </w:latentStyles>
   <w:style w:type="paragraph" w:default="1" w:styleId="Normal">
     <w:name w:val="Normal"/>

</xml_diff>